<commit_message>
added github link to pdf
</commit_message>
<xml_diff>
--- a/BookStore Andy Chia 101111058.docx
+++ b/BookStore Andy Chia 101111058.docx
@@ -21,7 +21,16 @@
         <w:t>COMP3005 Project</w:t>
       </w:r>
     </w:p>
-    <w:p/>
+    <w:p>
+      <w:hyperlink r:id="rId4" w:history="1">
+        <w:r>
+          <w:rPr>
+            <w:rStyle w:val="Hyperlink"/>
+          </w:rPr>
+          <w:t>https://github.com/chia591/COMP3005-Project-OnlineBookstore</w:t>
+        </w:r>
+      </w:hyperlink>
+    </w:p>
     <w:p>
       <w:r>
         <w:t>2.1</w:t>
@@ -50,7 +59,7 @@
                     </pic:cNvPicPr>
                   </pic:nvPicPr>
                   <pic:blipFill>
-                    <a:blip r:embed="rId4">
+                    <a:blip r:embed="rId5">
                       <a:extLst>
                         <a:ext uri="{28A0092B-C50C-407E-A947-70E740481C1C}">
                           <a14:useLocalDpi xmlns:a14="http://schemas.microsoft.com/office/drawing/2010/main" val="0"/>
@@ -105,6 +114,7 @@
         </w:rPr>
         <w:t>Checkout(</w:t>
       </w:r>
+      <w:proofErr w:type="spellStart"/>
       <w:r>
         <w:rPr>
           <w:rFonts w:ascii="Courier New" w:hAnsi="Courier New" w:cs="Courier New"/>
@@ -112,17 +122,54 @@
         </w:rPr>
         <w:t>Checkout_Basket</w:t>
       </w:r>
-      <w:r>
-        <w:rPr>
-          <w:rFonts w:ascii="Courier New" w:hAnsi="Courier New" w:cs="Courier New"/>
-        </w:rPr>
-        <w:t xml:space="preserve">, User_ID, Billing_Information, </w:t>
-      </w:r>
-      <w:r>
-        <w:rPr>
-          <w:rFonts w:ascii="Courier New" w:hAnsi="Courier New" w:cs="Courier New"/>
-        </w:rPr>
-        <w:t>Shipping_Information)</w:t>
+      <w:proofErr w:type="spellEnd"/>
+      <w:r>
+        <w:rPr>
+          <w:rFonts w:ascii="Courier New" w:hAnsi="Courier New" w:cs="Courier New"/>
+        </w:rPr>
+        <w:t xml:space="preserve">, </w:t>
+      </w:r>
+      <w:proofErr w:type="spellStart"/>
+      <w:r>
+        <w:rPr>
+          <w:rFonts w:ascii="Courier New" w:hAnsi="Courier New" w:cs="Courier New"/>
+        </w:rPr>
+        <w:t>User_ID</w:t>
+      </w:r>
+      <w:proofErr w:type="spellEnd"/>
+      <w:r>
+        <w:rPr>
+          <w:rFonts w:ascii="Courier New" w:hAnsi="Courier New" w:cs="Courier New"/>
+        </w:rPr>
+        <w:t xml:space="preserve">, </w:t>
+      </w:r>
+      <w:proofErr w:type="spellStart"/>
+      <w:r>
+        <w:rPr>
+          <w:rFonts w:ascii="Courier New" w:hAnsi="Courier New" w:cs="Courier New"/>
+        </w:rPr>
+        <w:t>Billing_Information</w:t>
+      </w:r>
+      <w:proofErr w:type="spellEnd"/>
+      <w:r>
+        <w:rPr>
+          <w:rFonts w:ascii="Courier New" w:hAnsi="Courier New" w:cs="Courier New"/>
+        </w:rPr>
+        <w:t xml:space="preserve">, </w:t>
+      </w:r>
+      <w:proofErr w:type="spellStart"/>
+      <w:r>
+        <w:rPr>
+          <w:rFonts w:ascii="Courier New" w:hAnsi="Courier New" w:cs="Courier New"/>
+        </w:rPr>
+        <w:t>Shipping_Information</w:t>
+      </w:r>
+      <w:proofErr w:type="spellEnd"/>
+      <w:r>
+        <w:rPr>
+          <w:rFonts w:ascii="Courier New" w:hAnsi="Courier New" w:cs="Courier New"/>
+        </w:rPr>
+        <w:t>)</w:t>
       </w:r>
     </w:p>
     <w:p>
@@ -148,7 +195,35 @@
         <w:rPr>
           <w:rFonts w:ascii="Courier New" w:hAnsi="Courier New" w:cs="Courier New"/>
         </w:rPr>
-        <w:t>, Order_History, Payement_Information, Address, Name)</w:t>
+        <w:t xml:space="preserve">, </w:t>
+      </w:r>
+      <w:proofErr w:type="spellStart"/>
+      <w:r>
+        <w:rPr>
+          <w:rFonts w:ascii="Courier New" w:hAnsi="Courier New" w:cs="Courier New"/>
+        </w:rPr>
+        <w:t>Order_History</w:t>
+      </w:r>
+      <w:proofErr w:type="spellEnd"/>
+      <w:r>
+        <w:rPr>
+          <w:rFonts w:ascii="Courier New" w:hAnsi="Courier New" w:cs="Courier New"/>
+        </w:rPr>
+        <w:t xml:space="preserve">, </w:t>
+      </w:r>
+      <w:proofErr w:type="spellStart"/>
+      <w:r>
+        <w:rPr>
+          <w:rFonts w:ascii="Courier New" w:hAnsi="Courier New" w:cs="Courier New"/>
+        </w:rPr>
+        <w:t>Payement_Information</w:t>
+      </w:r>
+      <w:proofErr w:type="spellEnd"/>
+      <w:r>
+        <w:rPr>
+          <w:rFonts w:ascii="Courier New" w:hAnsi="Courier New" w:cs="Courier New"/>
+        </w:rPr>
+        <w:t>, Address, Name)</w:t>
       </w:r>
     </w:p>
     <w:p>
@@ -163,6 +238,7 @@
         </w:rPr>
         <w:t>Order(</w:t>
       </w:r>
+      <w:proofErr w:type="spellStart"/>
       <w:r>
         <w:rPr>
           <w:rFonts w:ascii="Courier New" w:hAnsi="Courier New" w:cs="Courier New"/>
@@ -170,11 +246,54 @@
         </w:rPr>
         <w:t>Order_number</w:t>
       </w:r>
-      <w:r>
-        <w:rPr>
-          <w:rFonts w:ascii="Courier New" w:hAnsi="Courier New" w:cs="Courier New"/>
-        </w:rPr>
-        <w:t>, Products, Tracking_Number, Used_Payement, Used_Address, Invoice</w:t>
+      <w:proofErr w:type="spellEnd"/>
+      <w:r>
+        <w:rPr>
+          <w:rFonts w:ascii="Courier New" w:hAnsi="Courier New" w:cs="Courier New"/>
+        </w:rPr>
+        <w:t xml:space="preserve">, Products, </w:t>
+      </w:r>
+      <w:proofErr w:type="spellStart"/>
+      <w:r>
+        <w:rPr>
+          <w:rFonts w:ascii="Courier New" w:hAnsi="Courier New" w:cs="Courier New"/>
+        </w:rPr>
+        <w:t>Tracking_Number</w:t>
+      </w:r>
+      <w:proofErr w:type="spellEnd"/>
+      <w:r>
+        <w:rPr>
+          <w:rFonts w:ascii="Courier New" w:hAnsi="Courier New" w:cs="Courier New"/>
+        </w:rPr>
+        <w:t xml:space="preserve">, </w:t>
+      </w:r>
+      <w:proofErr w:type="spellStart"/>
+      <w:r>
+        <w:rPr>
+          <w:rFonts w:ascii="Courier New" w:hAnsi="Courier New" w:cs="Courier New"/>
+        </w:rPr>
+        <w:t>Used_Payement</w:t>
+      </w:r>
+      <w:proofErr w:type="spellEnd"/>
+      <w:r>
+        <w:rPr>
+          <w:rFonts w:ascii="Courier New" w:hAnsi="Courier New" w:cs="Courier New"/>
+        </w:rPr>
+        <w:t xml:space="preserve">, </w:t>
+      </w:r>
+      <w:proofErr w:type="spellStart"/>
+      <w:r>
+        <w:rPr>
+          <w:rFonts w:ascii="Courier New" w:hAnsi="Courier New" w:cs="Courier New"/>
+        </w:rPr>
+        <w:t>Used_Address</w:t>
+      </w:r>
+      <w:proofErr w:type="spellEnd"/>
+      <w:r>
+        <w:rPr>
+          <w:rFonts w:ascii="Courier New" w:hAnsi="Courier New" w:cs="Courier New"/>
+        </w:rPr>
+        <w:t>, Invoice</w:t>
       </w:r>
       <w:r>
         <w:rPr>
@@ -232,13 +351,55 @@
         <w:rPr>
           <w:rFonts w:ascii="Courier New" w:hAnsi="Courier New" w:cs="Courier New"/>
         </w:rPr>
-        <w:t xml:space="preserve">, Book_Name, Author_Name, genre, </w:t>
-      </w:r>
-      <w:r>
-        <w:rPr>
-          <w:rFonts w:ascii="Courier New" w:hAnsi="Courier New" w:cs="Courier New"/>
-        </w:rPr>
-        <w:t>Publisher, Number_Pages)</w:t>
+        <w:t xml:space="preserve">, </w:t>
+      </w:r>
+      <w:proofErr w:type="spellStart"/>
+      <w:r>
+        <w:rPr>
+          <w:rFonts w:ascii="Courier New" w:hAnsi="Courier New" w:cs="Courier New"/>
+        </w:rPr>
+        <w:t>Book_Name</w:t>
+      </w:r>
+      <w:proofErr w:type="spellEnd"/>
+      <w:r>
+        <w:rPr>
+          <w:rFonts w:ascii="Courier New" w:hAnsi="Courier New" w:cs="Courier New"/>
+        </w:rPr>
+        <w:t xml:space="preserve">, </w:t>
+      </w:r>
+      <w:proofErr w:type="spellStart"/>
+      <w:r>
+        <w:rPr>
+          <w:rFonts w:ascii="Courier New" w:hAnsi="Courier New" w:cs="Courier New"/>
+        </w:rPr>
+        <w:t>Author_Name</w:t>
+      </w:r>
+      <w:proofErr w:type="spellEnd"/>
+      <w:r>
+        <w:rPr>
+          <w:rFonts w:ascii="Courier New" w:hAnsi="Courier New" w:cs="Courier New"/>
+        </w:rPr>
+        <w:t xml:space="preserve">, genre, </w:t>
+      </w:r>
+      <w:r>
+        <w:rPr>
+          <w:rFonts w:ascii="Courier New" w:hAnsi="Courier New" w:cs="Courier New"/>
+        </w:rPr>
+        <w:t xml:space="preserve">Publisher, </w:t>
+      </w:r>
+      <w:proofErr w:type="spellStart"/>
+      <w:r>
+        <w:rPr>
+          <w:rFonts w:ascii="Courier New" w:hAnsi="Courier New" w:cs="Courier New"/>
+        </w:rPr>
+        <w:t>Number_Pages</w:t>
+      </w:r>
+      <w:proofErr w:type="spellEnd"/>
+      <w:r>
+        <w:rPr>
+          <w:rFonts w:ascii="Courier New" w:hAnsi="Courier New" w:cs="Courier New"/>
+        </w:rPr>
+        <w:t>)</w:t>
       </w:r>
     </w:p>
     <w:p>
@@ -264,7 +425,49 @@
         <w:rPr>
           <w:rFonts w:ascii="Courier New" w:hAnsi="Courier New" w:cs="Courier New"/>
         </w:rPr>
-        <w:t>, Name, Address, Email_Address, Phone_Number, Banking_Account)</w:t>
+        <w:t xml:space="preserve">, Name, Address, </w:t>
+      </w:r>
+      <w:proofErr w:type="spellStart"/>
+      <w:r>
+        <w:rPr>
+          <w:rFonts w:ascii="Courier New" w:hAnsi="Courier New" w:cs="Courier New"/>
+        </w:rPr>
+        <w:t>Email_Address</w:t>
+      </w:r>
+      <w:proofErr w:type="spellEnd"/>
+      <w:r>
+        <w:rPr>
+          <w:rFonts w:ascii="Courier New" w:hAnsi="Courier New" w:cs="Courier New"/>
+        </w:rPr>
+        <w:t xml:space="preserve">, </w:t>
+      </w:r>
+      <w:proofErr w:type="spellStart"/>
+      <w:r>
+        <w:rPr>
+          <w:rFonts w:ascii="Courier New" w:hAnsi="Courier New" w:cs="Courier New"/>
+        </w:rPr>
+        <w:t>Phone_Number</w:t>
+      </w:r>
+      <w:proofErr w:type="spellEnd"/>
+      <w:r>
+        <w:rPr>
+          <w:rFonts w:ascii="Courier New" w:hAnsi="Courier New" w:cs="Courier New"/>
+        </w:rPr>
+        <w:t xml:space="preserve">, </w:t>
+      </w:r>
+      <w:proofErr w:type="spellStart"/>
+      <w:r>
+        <w:rPr>
+          <w:rFonts w:ascii="Courier New" w:hAnsi="Courier New" w:cs="Courier New"/>
+        </w:rPr>
+        <w:t>Banking_Account</w:t>
+      </w:r>
+      <w:proofErr w:type="spellEnd"/>
+      <w:r>
+        <w:rPr>
+          <w:rFonts w:ascii="Courier New" w:hAnsi="Courier New" w:cs="Courier New"/>
+        </w:rPr>
+        <w:t>)</w:t>
       </w:r>
     </w:p>
     <w:p>
@@ -286,18 +489,21 @@
           <w:rFonts w:ascii="Courier New" w:hAnsi="Courier New" w:cs="Courier New"/>
         </w:rPr>
       </w:pPr>
+      <w:proofErr w:type="spellStart"/>
       <w:r>
         <w:rPr>
           <w:rFonts w:ascii="Courier New" w:hAnsi="Courier New" w:cs="Courier New"/>
         </w:rPr>
         <w:t>orders_made</w:t>
       </w:r>
+      <w:proofErr w:type="spellEnd"/>
       <w:r>
         <w:rPr>
           <w:rFonts w:ascii="Courier New" w:hAnsi="Courier New" w:cs="Courier New"/>
         </w:rPr>
         <w:t>(</w:t>
       </w:r>
+      <w:proofErr w:type="spellStart"/>
       <w:r>
         <w:rPr>
           <w:rFonts w:ascii="Courier New" w:hAnsi="Courier New" w:cs="Courier New"/>
@@ -305,12 +511,14 @@
         </w:rPr>
         <w:t>User_ID</w:t>
       </w:r>
+      <w:proofErr w:type="spellEnd"/>
       <w:r>
         <w:rPr>
           <w:rFonts w:ascii="Courier New" w:hAnsi="Courier New" w:cs="Courier New"/>
         </w:rPr>
         <w:t xml:space="preserve">, </w:t>
       </w:r>
+      <w:proofErr w:type="spellStart"/>
       <w:r>
         <w:rPr>
           <w:rFonts w:ascii="Courier New" w:hAnsi="Courier New" w:cs="Courier New"/>
@@ -318,6 +526,7 @@
         </w:rPr>
         <w:t>Order_Number</w:t>
       </w:r>
+      <w:proofErr w:type="spellEnd"/>
       <w:r>
         <w:rPr>
           <w:rFonts w:ascii="Courier New" w:hAnsi="Courier New" w:cs="Courier New"/>
@@ -337,6 +546,7 @@
         </w:rPr>
         <w:t>Contains(</w:t>
       </w:r>
+      <w:proofErr w:type="spellStart"/>
       <w:r>
         <w:rPr>
           <w:rFonts w:ascii="Courier New" w:hAnsi="Courier New" w:cs="Courier New"/>
@@ -344,12 +554,14 @@
         </w:rPr>
         <w:t>Checkout_Basket</w:t>
       </w:r>
+      <w:proofErr w:type="spellEnd"/>
       <w:r>
         <w:rPr>
           <w:rFonts w:ascii="Courier New" w:hAnsi="Courier New" w:cs="Courier New"/>
         </w:rPr>
         <w:t xml:space="preserve">, </w:t>
       </w:r>
+      <w:proofErr w:type="spellStart"/>
       <w:r>
         <w:rPr>
           <w:rFonts w:ascii="Courier New" w:hAnsi="Courier New" w:cs="Courier New"/>
@@ -357,6 +569,7 @@
         </w:rPr>
         <w:t>Listing_ID</w:t>
       </w:r>
+      <w:proofErr w:type="spellEnd"/>
       <w:r>
         <w:rPr>
           <w:rFonts w:ascii="Courier New" w:hAnsi="Courier New" w:cs="Courier New"/>
@@ -370,12 +583,21 @@
           <w:rFonts w:ascii="Courier New" w:hAnsi="Courier New" w:cs="Courier New"/>
         </w:rPr>
       </w:pPr>
-      <w:r>
-        <w:rPr>
-          <w:rFonts w:ascii="Courier New" w:hAnsi="Courier New" w:cs="Courier New"/>
-        </w:rPr>
-        <w:t>reviewed_by(</w:t>
-      </w:r>
+      <w:proofErr w:type="spellStart"/>
+      <w:r>
+        <w:rPr>
+          <w:rFonts w:ascii="Courier New" w:hAnsi="Courier New" w:cs="Courier New"/>
+        </w:rPr>
+        <w:t>reviewed_by</w:t>
+      </w:r>
+      <w:proofErr w:type="spellEnd"/>
+      <w:r>
+        <w:rPr>
+          <w:rFonts w:ascii="Courier New" w:hAnsi="Courier New" w:cs="Courier New"/>
+        </w:rPr>
+        <w:t>(</w:t>
+      </w:r>
+      <w:proofErr w:type="spellStart"/>
       <w:r>
         <w:rPr>
           <w:rFonts w:ascii="Courier New" w:hAnsi="Courier New" w:cs="Courier New"/>
@@ -383,12 +605,14 @@
         </w:rPr>
         <w:t>User_ID</w:t>
       </w:r>
+      <w:proofErr w:type="spellEnd"/>
       <w:r>
         <w:rPr>
           <w:rFonts w:ascii="Courier New" w:hAnsi="Courier New" w:cs="Courier New"/>
         </w:rPr>
         <w:t xml:space="preserve">, </w:t>
       </w:r>
+      <w:proofErr w:type="spellStart"/>
       <w:r>
         <w:rPr>
           <w:rFonts w:ascii="Courier New" w:hAnsi="Courier New" w:cs="Courier New"/>
@@ -396,6 +620,7 @@
         </w:rPr>
         <w:t>Product_ID</w:t>
       </w:r>
+      <w:proofErr w:type="spellEnd"/>
       <w:r>
         <w:rPr>
           <w:rFonts w:ascii="Courier New" w:hAnsi="Courier New" w:cs="Courier New"/>
@@ -409,11 +634,19 @@
           <w:rFonts w:ascii="Courier New" w:hAnsi="Courier New" w:cs="Courier New"/>
         </w:rPr>
       </w:pPr>
-      <w:r>
-        <w:rPr>
-          <w:rFonts w:ascii="Courier New" w:hAnsi="Courier New" w:cs="Courier New"/>
-        </w:rPr>
-        <w:t>published_by(</w:t>
+      <w:proofErr w:type="spellStart"/>
+      <w:r>
+        <w:rPr>
+          <w:rFonts w:ascii="Courier New" w:hAnsi="Courier New" w:cs="Courier New"/>
+        </w:rPr>
+        <w:t>published_by</w:t>
+      </w:r>
+      <w:proofErr w:type="spellEnd"/>
+      <w:r>
+        <w:rPr>
+          <w:rFonts w:ascii="Courier New" w:hAnsi="Courier New" w:cs="Courier New"/>
+        </w:rPr>
+        <w:t>(</w:t>
       </w:r>
       <w:r>
         <w:rPr>
@@ -428,6 +661,7 @@
         </w:rPr>
         <w:t xml:space="preserve">, </w:t>
       </w:r>
+      <w:proofErr w:type="spellStart"/>
       <w:r>
         <w:rPr>
           <w:rFonts w:ascii="Courier New" w:hAnsi="Courier New" w:cs="Courier New"/>
@@ -435,6 +669,7 @@
         </w:rPr>
         <w:t>Publisher_ID</w:t>
       </w:r>
+      <w:proofErr w:type="spellEnd"/>
       <w:r>
         <w:rPr>
           <w:rFonts w:ascii="Courier New" w:hAnsi="Courier New" w:cs="Courier New"/>
@@ -470,7 +705,7 @@
                     </pic:cNvPicPr>
                   </pic:nvPicPr>
                   <pic:blipFill>
-                    <a:blip r:embed="rId5">
+                    <a:blip r:embed="rId6">
                       <a:extLst>
                         <a:ext uri="{28A0092B-C50C-407E-A947-70E740481C1C}">
                           <a14:useLocalDpi xmlns:a14="http://schemas.microsoft.com/office/drawing/2010/main" val="0"/>
@@ -554,14 +789,25 @@
           <w:szCs w:val="18"/>
         </w:rPr>
       </w:pPr>
-      <w:r>
-        <w:rPr>
-          <w:rFonts w:ascii="Courier New" w:hAnsi="Courier New" w:cs="Courier New"/>
-          <w:sz w:val="18"/>
-          <w:szCs w:val="18"/>
-        </w:rPr>
-        <w:t xml:space="preserve">User_ID -&gt; </w:t>
-      </w:r>
+      <w:proofErr w:type="spellStart"/>
+      <w:r>
+        <w:rPr>
+          <w:rFonts w:ascii="Courier New" w:hAnsi="Courier New" w:cs="Courier New"/>
+          <w:sz w:val="18"/>
+          <w:szCs w:val="18"/>
+        </w:rPr>
+        <w:t>User_ID</w:t>
+      </w:r>
+      <w:proofErr w:type="spellEnd"/>
+      <w:r>
+        <w:rPr>
+          <w:rFonts w:ascii="Courier New" w:hAnsi="Courier New" w:cs="Courier New"/>
+          <w:sz w:val="18"/>
+          <w:szCs w:val="18"/>
+        </w:rPr>
+        <w:t xml:space="preserve"> -&gt; </w:t>
+      </w:r>
+      <w:proofErr w:type="spellStart"/>
       <w:r>
         <w:rPr>
           <w:rFonts w:ascii="Courier New" w:hAnsi="Courier New" w:cs="Courier New"/>
@@ -570,13 +816,32 @@
         </w:rPr>
         <w:t>Order_History</w:t>
       </w:r>
-      <w:r>
-        <w:rPr>
-          <w:rFonts w:ascii="Courier New" w:hAnsi="Courier New" w:cs="Courier New"/>
-          <w:sz w:val="18"/>
-          <w:szCs w:val="18"/>
-        </w:rPr>
-        <w:t>, Payement_Information, Address, Name (</w:t>
+      <w:proofErr w:type="spellEnd"/>
+      <w:r>
+        <w:rPr>
+          <w:rFonts w:ascii="Courier New" w:hAnsi="Courier New" w:cs="Courier New"/>
+          <w:sz w:val="18"/>
+          <w:szCs w:val="18"/>
+        </w:rPr>
+        <w:t xml:space="preserve">, </w:t>
+      </w:r>
+      <w:proofErr w:type="spellStart"/>
+      <w:r>
+        <w:rPr>
+          <w:rFonts w:ascii="Courier New" w:hAnsi="Courier New" w:cs="Courier New"/>
+          <w:sz w:val="18"/>
+          <w:szCs w:val="18"/>
+        </w:rPr>
+        <w:t>Payement_Information</w:t>
+      </w:r>
+      <w:proofErr w:type="spellEnd"/>
+      <w:r>
+        <w:rPr>
+          <w:rFonts w:ascii="Courier New" w:hAnsi="Courier New" w:cs="Courier New"/>
+          <w:sz w:val="18"/>
+          <w:szCs w:val="18"/>
+        </w:rPr>
+        <w:t>, Address, Name (</w:t>
       </w:r>
       <w:r>
         <w:rPr>
@@ -605,13 +870,23 @@
           <w:szCs w:val="18"/>
         </w:rPr>
       </w:pPr>
-      <w:r>
-        <w:rPr>
-          <w:rFonts w:ascii="Courier New" w:hAnsi="Courier New" w:cs="Courier New"/>
-          <w:sz w:val="18"/>
-          <w:szCs w:val="18"/>
-        </w:rPr>
-        <w:t>Payement_Information -&gt; Address</w:t>
+      <w:proofErr w:type="spellStart"/>
+      <w:r>
+        <w:rPr>
+          <w:rFonts w:ascii="Courier New" w:hAnsi="Courier New" w:cs="Courier New"/>
+          <w:sz w:val="18"/>
+          <w:szCs w:val="18"/>
+        </w:rPr>
+        <w:t>Payement_Information</w:t>
+      </w:r>
+      <w:proofErr w:type="spellEnd"/>
+      <w:r>
+        <w:rPr>
+          <w:rFonts w:ascii="Courier New" w:hAnsi="Courier New" w:cs="Courier New"/>
+          <w:sz w:val="18"/>
+          <w:szCs w:val="18"/>
+        </w:rPr>
+        <w:t xml:space="preserve"> -&gt; Address</w:t>
       </w:r>
       <w:r>
         <w:rPr>
@@ -648,6 +923,7 @@
           <w:szCs w:val="18"/>
         </w:rPr>
       </w:pPr>
+      <w:proofErr w:type="spellStart"/>
       <w:r>
         <w:rPr>
           <w:rFonts w:ascii="Courier New" w:hAnsi="Courier New" w:cs="Courier New"/>
@@ -670,8 +946,27 @@
           <w:sz w:val="18"/>
           <w:szCs w:val="18"/>
         </w:rPr>
-        <w:t>t_Basket -&gt; User_ID</w:t>
-      </w:r>
+        <w:t>t_Basket</w:t>
+      </w:r>
+      <w:proofErr w:type="spellEnd"/>
+      <w:r>
+        <w:rPr>
+          <w:rFonts w:ascii="Courier New" w:hAnsi="Courier New" w:cs="Courier New"/>
+          <w:sz w:val="18"/>
+          <w:szCs w:val="18"/>
+        </w:rPr>
+        <w:t xml:space="preserve"> -&gt; </w:t>
+      </w:r>
+      <w:proofErr w:type="spellStart"/>
+      <w:r>
+        <w:rPr>
+          <w:rFonts w:ascii="Courier New" w:hAnsi="Courier New" w:cs="Courier New"/>
+          <w:sz w:val="18"/>
+          <w:szCs w:val="18"/>
+        </w:rPr>
+        <w:t>User_ID</w:t>
+      </w:r>
+      <w:proofErr w:type="spellEnd"/>
       <w:r>
         <w:rPr>
           <w:rFonts w:ascii="Courier New" w:hAnsi="Courier New" w:cs="Courier New"/>
@@ -707,13 +1002,77 @@
           <w:szCs w:val="18"/>
         </w:rPr>
       </w:pPr>
-      <w:r>
-        <w:rPr>
-          <w:rFonts w:ascii="Courier New" w:hAnsi="Courier New" w:cs="Courier New"/>
-          <w:sz w:val="18"/>
-          <w:szCs w:val="18"/>
-        </w:rPr>
-        <w:t>Checkout_Basket, User_ID -&gt; Billing_Information, Shipping_Information (</w:t>
+      <w:proofErr w:type="spellStart"/>
+      <w:r>
+        <w:rPr>
+          <w:rFonts w:ascii="Courier New" w:hAnsi="Courier New" w:cs="Courier New"/>
+          <w:sz w:val="18"/>
+          <w:szCs w:val="18"/>
+        </w:rPr>
+        <w:t>Checkout_Basket</w:t>
+      </w:r>
+      <w:proofErr w:type="spellEnd"/>
+      <w:r>
+        <w:rPr>
+          <w:rFonts w:ascii="Courier New" w:hAnsi="Courier New" w:cs="Courier New"/>
+          <w:sz w:val="18"/>
+          <w:szCs w:val="18"/>
+        </w:rPr>
+        <w:t xml:space="preserve">, </w:t>
+      </w:r>
+      <w:proofErr w:type="spellStart"/>
+      <w:r>
+        <w:rPr>
+          <w:rFonts w:ascii="Courier New" w:hAnsi="Courier New" w:cs="Courier New"/>
+          <w:sz w:val="18"/>
+          <w:szCs w:val="18"/>
+        </w:rPr>
+        <w:t>User_ID</w:t>
+      </w:r>
+      <w:proofErr w:type="spellEnd"/>
+      <w:r>
+        <w:rPr>
+          <w:rFonts w:ascii="Courier New" w:hAnsi="Courier New" w:cs="Courier New"/>
+          <w:sz w:val="18"/>
+          <w:szCs w:val="18"/>
+        </w:rPr>
+        <w:t xml:space="preserve"> -&gt; </w:t>
+      </w:r>
+      <w:proofErr w:type="spellStart"/>
+      <w:r>
+        <w:rPr>
+          <w:rFonts w:ascii="Courier New" w:hAnsi="Courier New" w:cs="Courier New"/>
+          <w:sz w:val="18"/>
+          <w:szCs w:val="18"/>
+        </w:rPr>
+        <w:t>Billing_Information</w:t>
+      </w:r>
+      <w:proofErr w:type="spellEnd"/>
+      <w:r>
+        <w:rPr>
+          <w:rFonts w:ascii="Courier New" w:hAnsi="Courier New" w:cs="Courier New"/>
+          <w:sz w:val="18"/>
+          <w:szCs w:val="18"/>
+        </w:rPr>
+        <w:t xml:space="preserve">, </w:t>
+      </w:r>
+      <w:proofErr w:type="spellStart"/>
+      <w:r>
+        <w:rPr>
+          <w:rFonts w:ascii="Courier New" w:hAnsi="Courier New" w:cs="Courier New"/>
+          <w:sz w:val="18"/>
+          <w:szCs w:val="18"/>
+        </w:rPr>
+        <w:t>Shipping_Information</w:t>
+      </w:r>
+      <w:proofErr w:type="spellEnd"/>
+      <w:r>
+        <w:rPr>
+          <w:rFonts w:ascii="Courier New" w:hAnsi="Courier New" w:cs="Courier New"/>
+          <w:sz w:val="18"/>
+          <w:szCs w:val="18"/>
+        </w:rPr>
+        <w:t xml:space="preserve"> (</w:t>
       </w:r>
       <w:r>
         <w:rPr>
@@ -742,6 +1101,7 @@
           <w:szCs w:val="18"/>
         </w:rPr>
       </w:pPr>
+      <w:proofErr w:type="spellStart"/>
       <w:r>
         <w:rPr>
           <w:rFonts w:ascii="Courier New" w:hAnsi="Courier New" w:cs="Courier New"/>
@@ -750,6 +1110,7 @@
         </w:rPr>
         <w:t>Order_Number</w:t>
       </w:r>
+      <w:proofErr w:type="spellEnd"/>
       <w:r>
         <w:rPr>
           <w:rFonts w:ascii="Courier New" w:hAnsi="Courier New" w:cs="Courier New"/>
@@ -758,6 +1119,7 @@
         </w:rPr>
         <w:t xml:space="preserve"> -&gt; </w:t>
       </w:r>
+      <w:proofErr w:type="spellStart"/>
       <w:r>
         <w:rPr>
           <w:rFonts w:ascii="Courier New" w:hAnsi="Courier New" w:cs="Courier New"/>
@@ -766,6 +1128,7 @@
         </w:rPr>
         <w:t>Tracking_Number</w:t>
       </w:r>
+      <w:proofErr w:type="spellEnd"/>
       <w:r>
         <w:rPr>
           <w:rFonts w:ascii="Courier New" w:hAnsi="Courier New" w:cs="Courier New"/>
@@ -788,8 +1151,18 @@
           <w:sz w:val="18"/>
           <w:szCs w:val="18"/>
         </w:rPr>
-        <w:t>, Used_Payement</w:t>
-      </w:r>
+        <w:t xml:space="preserve">, </w:t>
+      </w:r>
+      <w:proofErr w:type="spellStart"/>
+      <w:r>
+        <w:rPr>
+          <w:rFonts w:ascii="Courier New" w:hAnsi="Courier New" w:cs="Courier New"/>
+          <w:sz w:val="18"/>
+          <w:szCs w:val="18"/>
+        </w:rPr>
+        <w:t>Used_Payement</w:t>
+      </w:r>
+      <w:proofErr w:type="spellEnd"/>
       <w:r>
         <w:rPr>
           <w:rFonts w:ascii="Courier New" w:hAnsi="Courier New" w:cs="Courier New"/>
@@ -825,13 +1198,23 @@
           <w:szCs w:val="18"/>
         </w:rPr>
       </w:pPr>
-      <w:r>
-        <w:rPr>
-          <w:rFonts w:ascii="Courier New" w:hAnsi="Courier New" w:cs="Courier New"/>
-          <w:sz w:val="18"/>
-          <w:szCs w:val="18"/>
-        </w:rPr>
-        <w:t>Tracking_Number -&gt; Used-Address (</w:t>
+      <w:proofErr w:type="spellStart"/>
+      <w:r>
+        <w:rPr>
+          <w:rFonts w:ascii="Courier New" w:hAnsi="Courier New" w:cs="Courier New"/>
+          <w:sz w:val="18"/>
+          <w:szCs w:val="18"/>
+        </w:rPr>
+        <w:t>Tracking_Number</w:t>
+      </w:r>
+      <w:proofErr w:type="spellEnd"/>
+      <w:r>
+        <w:rPr>
+          <w:rFonts w:ascii="Courier New" w:hAnsi="Courier New" w:cs="Courier New"/>
+          <w:sz w:val="18"/>
+          <w:szCs w:val="18"/>
+        </w:rPr>
+        <w:t xml:space="preserve"> -&gt; Used-Address (</w:t>
       </w:r>
       <w:r>
         <w:rPr>
@@ -860,14 +1243,43 @@
           <w:szCs w:val="18"/>
         </w:rPr>
       </w:pPr>
-      <w:r>
-        <w:rPr>
-          <w:rFonts w:ascii="Courier New" w:hAnsi="Courier New" w:cs="Courier New"/>
-          <w:sz w:val="18"/>
-          <w:szCs w:val="18"/>
-        </w:rPr>
-        <w:t>User_ID -&gt; Product_ID (</w:t>
-      </w:r>
+      <w:proofErr w:type="spellStart"/>
+      <w:r>
+        <w:rPr>
+          <w:rFonts w:ascii="Courier New" w:hAnsi="Courier New" w:cs="Courier New"/>
+          <w:sz w:val="18"/>
+          <w:szCs w:val="18"/>
+        </w:rPr>
+        <w:t>User_ID</w:t>
+      </w:r>
+      <w:proofErr w:type="spellEnd"/>
+      <w:r>
+        <w:rPr>
+          <w:rFonts w:ascii="Courier New" w:hAnsi="Courier New" w:cs="Courier New"/>
+          <w:sz w:val="18"/>
+          <w:szCs w:val="18"/>
+        </w:rPr>
+        <w:t xml:space="preserve"> -&gt; </w:t>
+      </w:r>
+      <w:proofErr w:type="spellStart"/>
+      <w:r>
+        <w:rPr>
+          <w:rFonts w:ascii="Courier New" w:hAnsi="Courier New" w:cs="Courier New"/>
+          <w:sz w:val="18"/>
+          <w:szCs w:val="18"/>
+        </w:rPr>
+        <w:t>Product_ID</w:t>
+      </w:r>
+      <w:proofErr w:type="spellEnd"/>
+      <w:r>
+        <w:rPr>
+          <w:rFonts w:ascii="Courier New" w:hAnsi="Courier New" w:cs="Courier New"/>
+          <w:sz w:val="18"/>
+          <w:szCs w:val="18"/>
+        </w:rPr>
+        <w:t xml:space="preserve"> (</w:t>
+      </w:r>
+      <w:proofErr w:type="spellStart"/>
       <w:r>
         <w:rPr>
           <w:rFonts w:ascii="Courier New" w:hAnsi="Courier New" w:cs="Courier New"/>
@@ -878,6 +1290,7 @@
         </w:rPr>
         <w:t>reviewed_by</w:t>
       </w:r>
+      <w:proofErr w:type="spellEnd"/>
       <w:r>
         <w:rPr>
           <w:rFonts w:ascii="Courier New" w:hAnsi="Courier New" w:cs="Courier New"/>
@@ -895,13 +1308,41 @@
           <w:szCs w:val="18"/>
         </w:rPr>
       </w:pPr>
-      <w:r>
-        <w:rPr>
-          <w:rFonts w:ascii="Courier New" w:hAnsi="Courier New" w:cs="Courier New"/>
-          <w:sz w:val="18"/>
-          <w:szCs w:val="18"/>
-        </w:rPr>
-        <w:t>User_ID, Product_ID -&gt; Message</w:t>
+      <w:proofErr w:type="spellStart"/>
+      <w:r>
+        <w:rPr>
+          <w:rFonts w:ascii="Courier New" w:hAnsi="Courier New" w:cs="Courier New"/>
+          <w:sz w:val="18"/>
+          <w:szCs w:val="18"/>
+        </w:rPr>
+        <w:t>User_ID</w:t>
+      </w:r>
+      <w:proofErr w:type="spellEnd"/>
+      <w:r>
+        <w:rPr>
+          <w:rFonts w:ascii="Courier New" w:hAnsi="Courier New" w:cs="Courier New"/>
+          <w:sz w:val="18"/>
+          <w:szCs w:val="18"/>
+        </w:rPr>
+        <w:t xml:space="preserve">, </w:t>
+      </w:r>
+      <w:proofErr w:type="spellStart"/>
+      <w:r>
+        <w:rPr>
+          <w:rFonts w:ascii="Courier New" w:hAnsi="Courier New" w:cs="Courier New"/>
+          <w:sz w:val="18"/>
+          <w:szCs w:val="18"/>
+        </w:rPr>
+        <w:t>Product_ID</w:t>
+      </w:r>
+      <w:proofErr w:type="spellEnd"/>
+      <w:r>
+        <w:rPr>
+          <w:rFonts w:ascii="Courier New" w:hAnsi="Courier New" w:cs="Courier New"/>
+          <w:sz w:val="18"/>
+          <w:szCs w:val="18"/>
+        </w:rPr>
+        <w:t xml:space="preserve"> -&gt; Message</w:t>
       </w:r>
       <w:r>
         <w:rPr>
@@ -911,6 +1352,7 @@
         </w:rPr>
         <w:t xml:space="preserve"> (</w:t>
       </w:r>
+      <w:proofErr w:type="spellStart"/>
       <w:r>
         <w:rPr>
           <w:rFonts w:ascii="Courier New" w:hAnsi="Courier New" w:cs="Courier New"/>
@@ -921,6 +1363,7 @@
         </w:rPr>
         <w:t>reviewed_by</w:t>
       </w:r>
+      <w:proofErr w:type="spellEnd"/>
       <w:r>
         <w:rPr>
           <w:rFonts w:ascii="Courier New" w:hAnsi="Courier New" w:cs="Courier New"/>
@@ -938,30 +1381,43 @@
           <w:szCs w:val="18"/>
         </w:rPr>
       </w:pPr>
-      <w:r>
-        <w:rPr>
-          <w:rFonts w:ascii="Courier New" w:hAnsi="Courier New" w:cs="Courier New"/>
-          <w:sz w:val="18"/>
-          <w:szCs w:val="18"/>
-        </w:rPr>
-        <w:t xml:space="preserve">User_ID, Product_ID -&gt; </w:t>
-      </w:r>
-      <w:r>
-        <w:rPr>
-          <w:rFonts w:ascii="Courier New" w:hAnsi="Courier New" w:cs="Courier New"/>
-          <w:sz w:val="18"/>
-          <w:szCs w:val="18"/>
-        </w:rPr>
-        <w:t>Rating</w:t>
-      </w:r>
-      <w:r>
-        <w:rPr>
-          <w:rFonts w:ascii="Courier New" w:hAnsi="Courier New" w:cs="Courier New"/>
-          <w:sz w:val="18"/>
-          <w:szCs w:val="18"/>
-        </w:rPr>
-        <w:t xml:space="preserve"> (</w:t>
-      </w:r>
+      <w:proofErr w:type="spellStart"/>
+      <w:r>
+        <w:rPr>
+          <w:rFonts w:ascii="Courier New" w:hAnsi="Courier New" w:cs="Courier New"/>
+          <w:sz w:val="18"/>
+          <w:szCs w:val="18"/>
+        </w:rPr>
+        <w:t>User_ID</w:t>
+      </w:r>
+      <w:proofErr w:type="spellEnd"/>
+      <w:r>
+        <w:rPr>
+          <w:rFonts w:ascii="Courier New" w:hAnsi="Courier New" w:cs="Courier New"/>
+          <w:sz w:val="18"/>
+          <w:szCs w:val="18"/>
+        </w:rPr>
+        <w:t xml:space="preserve">, </w:t>
+      </w:r>
+      <w:proofErr w:type="spellStart"/>
+      <w:r>
+        <w:rPr>
+          <w:rFonts w:ascii="Courier New" w:hAnsi="Courier New" w:cs="Courier New"/>
+          <w:sz w:val="18"/>
+          <w:szCs w:val="18"/>
+        </w:rPr>
+        <w:t>Product_ID</w:t>
+      </w:r>
+      <w:proofErr w:type="spellEnd"/>
+      <w:r>
+        <w:rPr>
+          <w:rFonts w:ascii="Courier New" w:hAnsi="Courier New" w:cs="Courier New"/>
+          <w:sz w:val="18"/>
+          <w:szCs w:val="18"/>
+        </w:rPr>
+        <w:t xml:space="preserve"> -&gt; Rating (</w:t>
+      </w:r>
+      <w:proofErr w:type="spellStart"/>
       <w:r>
         <w:rPr>
           <w:rFonts w:ascii="Courier New" w:hAnsi="Courier New" w:cs="Courier New"/>
@@ -972,6 +1428,7 @@
         </w:rPr>
         <w:t>reviewed_by</w:t>
       </w:r>
+      <w:proofErr w:type="spellEnd"/>
       <w:r>
         <w:rPr>
           <w:rFonts w:ascii="Courier New" w:hAnsi="Courier New" w:cs="Courier New"/>
@@ -1040,6 +1497,7 @@
         </w:rPr>
         <w:t xml:space="preserve">ISBN -&gt; </w:t>
       </w:r>
+      <w:proofErr w:type="spellStart"/>
       <w:r>
         <w:rPr>
           <w:rFonts w:ascii="Courier New" w:hAnsi="Courier New" w:cs="Courier New"/>
@@ -1048,6 +1506,7 @@
         </w:rPr>
         <w:t>Author_Name</w:t>
       </w:r>
+      <w:proofErr w:type="spellEnd"/>
       <w:r>
         <w:rPr>
           <w:rFonts w:ascii="Courier New" w:hAnsi="Courier New" w:cs="Courier New"/>
@@ -1083,13 +1542,41 @@
           <w:szCs w:val="18"/>
         </w:rPr>
       </w:pPr>
-      <w:r>
-        <w:rPr>
-          <w:rFonts w:ascii="Courier New" w:hAnsi="Courier New" w:cs="Courier New"/>
-          <w:sz w:val="18"/>
-          <w:szCs w:val="18"/>
-        </w:rPr>
-        <w:t>Author_Name -&gt; Book_Name (</w:t>
+      <w:proofErr w:type="spellStart"/>
+      <w:r>
+        <w:rPr>
+          <w:rFonts w:ascii="Courier New" w:hAnsi="Courier New" w:cs="Courier New"/>
+          <w:sz w:val="18"/>
+          <w:szCs w:val="18"/>
+        </w:rPr>
+        <w:t>Author_Name</w:t>
+      </w:r>
+      <w:proofErr w:type="spellEnd"/>
+      <w:r>
+        <w:rPr>
+          <w:rFonts w:ascii="Courier New" w:hAnsi="Courier New" w:cs="Courier New"/>
+          <w:sz w:val="18"/>
+          <w:szCs w:val="18"/>
+        </w:rPr>
+        <w:t xml:space="preserve"> -&gt; </w:t>
+      </w:r>
+      <w:proofErr w:type="spellStart"/>
+      <w:r>
+        <w:rPr>
+          <w:rFonts w:ascii="Courier New" w:hAnsi="Courier New" w:cs="Courier New"/>
+          <w:sz w:val="18"/>
+          <w:szCs w:val="18"/>
+        </w:rPr>
+        <w:t>Book_Name</w:t>
+      </w:r>
+      <w:proofErr w:type="spellEnd"/>
+      <w:r>
+        <w:rPr>
+          <w:rFonts w:ascii="Courier New" w:hAnsi="Courier New" w:cs="Courier New"/>
+          <w:sz w:val="18"/>
+          <w:szCs w:val="18"/>
+        </w:rPr>
+        <w:t xml:space="preserve"> (</w:t>
       </w:r>
       <w:r>
         <w:rPr>
@@ -1124,7 +1611,25 @@
           <w:sz w:val="18"/>
           <w:szCs w:val="18"/>
         </w:rPr>
-        <w:t xml:space="preserve">ISBN, Author_Name, </w:t>
+        <w:t xml:space="preserve">ISBN, </w:t>
+      </w:r>
+      <w:proofErr w:type="spellStart"/>
+      <w:r>
+        <w:rPr>
+          <w:rFonts w:ascii="Courier New" w:hAnsi="Courier New" w:cs="Courier New"/>
+          <w:sz w:val="18"/>
+          <w:szCs w:val="18"/>
+        </w:rPr>
+        <w:t>Author_Name</w:t>
+      </w:r>
+      <w:proofErr w:type="spellEnd"/>
+      <w:r>
+        <w:rPr>
+          <w:rFonts w:ascii="Courier New" w:hAnsi="Courier New" w:cs="Courier New"/>
+          <w:sz w:val="18"/>
+          <w:szCs w:val="18"/>
+        </w:rPr>
+        <w:t xml:space="preserve">, </w:t>
       </w:r>
       <w:r>
         <w:rPr>
@@ -1140,8 +1645,27 @@
           <w:sz w:val="18"/>
           <w:szCs w:val="18"/>
         </w:rPr>
-        <w:t xml:space="preserve">nre, Number_Pages, </w:t>
-      </w:r>
+        <w:t xml:space="preserve">nre, </w:t>
+      </w:r>
+      <w:proofErr w:type="spellStart"/>
+      <w:r>
+        <w:rPr>
+          <w:rFonts w:ascii="Courier New" w:hAnsi="Courier New" w:cs="Courier New"/>
+          <w:sz w:val="18"/>
+          <w:szCs w:val="18"/>
+        </w:rPr>
+        <w:t>Number_Pages</w:t>
+      </w:r>
+      <w:proofErr w:type="spellEnd"/>
+      <w:r>
+        <w:rPr>
+          <w:rFonts w:ascii="Courier New" w:hAnsi="Courier New" w:cs="Courier New"/>
+          <w:sz w:val="18"/>
+          <w:szCs w:val="18"/>
+        </w:rPr>
+        <w:t xml:space="preserve">, </w:t>
+      </w:r>
+      <w:proofErr w:type="spellStart"/>
       <w:r>
         <w:rPr>
           <w:rFonts w:ascii="Courier New" w:hAnsi="Courier New" w:cs="Courier New"/>
@@ -1150,6 +1674,7 @@
         </w:rPr>
         <w:t>Book_Name</w:t>
       </w:r>
+      <w:proofErr w:type="spellEnd"/>
       <w:r>
         <w:rPr>
           <w:rFonts w:ascii="Courier New" w:hAnsi="Courier New" w:cs="Courier New"/>
@@ -1191,8 +1716,27 @@
           <w:sz w:val="18"/>
           <w:szCs w:val="18"/>
         </w:rPr>
-        <w:t>ISBN, Publisher_ID -&gt; Percentage (</w:t>
-      </w:r>
+        <w:t xml:space="preserve">ISBN, </w:t>
+      </w:r>
+      <w:proofErr w:type="spellStart"/>
+      <w:r>
+        <w:rPr>
+          <w:rFonts w:ascii="Courier New" w:hAnsi="Courier New" w:cs="Courier New"/>
+          <w:sz w:val="18"/>
+          <w:szCs w:val="18"/>
+        </w:rPr>
+        <w:t>Publisher_ID</w:t>
+      </w:r>
+      <w:proofErr w:type="spellEnd"/>
+      <w:r>
+        <w:rPr>
+          <w:rFonts w:ascii="Courier New" w:hAnsi="Courier New" w:cs="Courier New"/>
+          <w:sz w:val="18"/>
+          <w:szCs w:val="18"/>
+        </w:rPr>
+        <w:t xml:space="preserve"> -&gt; Percentage (</w:t>
+      </w:r>
+      <w:proofErr w:type="spellStart"/>
       <w:r>
         <w:rPr>
           <w:rFonts w:ascii="Courier New" w:hAnsi="Courier New" w:cs="Courier New"/>
@@ -1203,6 +1747,7 @@
         </w:rPr>
         <w:t>published_by</w:t>
       </w:r>
+      <w:proofErr w:type="spellEnd"/>
       <w:r>
         <w:rPr>
           <w:rFonts w:ascii="Courier New" w:hAnsi="Courier New" w:cs="Courier New"/>
@@ -1226,8 +1771,27 @@
           <w:sz w:val="18"/>
           <w:szCs w:val="18"/>
         </w:rPr>
-        <w:t>ISBN -&gt; Publisher_ID (</w:t>
-      </w:r>
+        <w:t xml:space="preserve">ISBN -&gt; </w:t>
+      </w:r>
+      <w:proofErr w:type="spellStart"/>
+      <w:r>
+        <w:rPr>
+          <w:rFonts w:ascii="Courier New" w:hAnsi="Courier New" w:cs="Courier New"/>
+          <w:sz w:val="18"/>
+          <w:szCs w:val="18"/>
+        </w:rPr>
+        <w:t>Publisher_ID</w:t>
+      </w:r>
+      <w:proofErr w:type="spellEnd"/>
+      <w:r>
+        <w:rPr>
+          <w:rFonts w:ascii="Courier New" w:hAnsi="Courier New" w:cs="Courier New"/>
+          <w:sz w:val="18"/>
+          <w:szCs w:val="18"/>
+        </w:rPr>
+        <w:t xml:space="preserve"> (</w:t>
+      </w:r>
+      <w:proofErr w:type="spellStart"/>
       <w:r>
         <w:rPr>
           <w:rFonts w:ascii="Courier New" w:hAnsi="Courier New" w:cs="Courier New"/>
@@ -1238,6 +1802,7 @@
         </w:rPr>
         <w:t>published_by</w:t>
       </w:r>
+      <w:proofErr w:type="spellEnd"/>
       <w:r>
         <w:rPr>
           <w:rFonts w:ascii="Courier New" w:hAnsi="Courier New" w:cs="Courier New"/>
@@ -1269,7 +1834,43 @@
           <w:sz w:val="18"/>
           <w:szCs w:val="18"/>
         </w:rPr>
-        <w:t>, Email_Address, Phone_Number, Ba</w:t>
+        <w:t xml:space="preserve">, </w:t>
+      </w:r>
+      <w:proofErr w:type="spellStart"/>
+      <w:r>
+        <w:rPr>
+          <w:rFonts w:ascii="Courier New" w:hAnsi="Courier New" w:cs="Courier New"/>
+          <w:sz w:val="18"/>
+          <w:szCs w:val="18"/>
+        </w:rPr>
+        <w:t>Email_Address</w:t>
+      </w:r>
+      <w:proofErr w:type="spellEnd"/>
+      <w:r>
+        <w:rPr>
+          <w:rFonts w:ascii="Courier New" w:hAnsi="Courier New" w:cs="Courier New"/>
+          <w:sz w:val="18"/>
+          <w:szCs w:val="18"/>
+        </w:rPr>
+        <w:t xml:space="preserve">, </w:t>
+      </w:r>
+      <w:proofErr w:type="spellStart"/>
+      <w:r>
+        <w:rPr>
+          <w:rFonts w:ascii="Courier New" w:hAnsi="Courier New" w:cs="Courier New"/>
+          <w:sz w:val="18"/>
+          <w:szCs w:val="18"/>
+        </w:rPr>
+        <w:t>Phone_Number</w:t>
+      </w:r>
+      <w:proofErr w:type="spellEnd"/>
+      <w:r>
+        <w:rPr>
+          <w:rFonts w:ascii="Courier New" w:hAnsi="Courier New" w:cs="Courier New"/>
+          <w:sz w:val="18"/>
+          <w:szCs w:val="18"/>
+        </w:rPr>
+        <w:t>, Ba</w:t>
       </w:r>
       <w:r>
         <w:rPr>
@@ -1733,6 +2334,18 @@
     <w:semiHidden/>
     <w:unhideWhenUsed/>
   </w:style>
+  <w:style w:type="character" w:styleId="Hyperlink">
+    <w:name w:val="Hyperlink"/>
+    <w:basedOn w:val="DefaultParagraphFont"/>
+    <w:uiPriority w:val="99"/>
+    <w:semiHidden/>
+    <w:unhideWhenUsed/>
+    <w:rsid w:val="006C2AF7"/>
+    <w:rPr>
+      <w:color w:val="0000FF"/>
+      <w:u w:val="single"/>
+    </w:rPr>
+  </w:style>
 </w:styles>
 </file>
 

</xml_diff>